<commit_message>
added some old code for the report purposes, and finished writing the report
</commit_message>
<xml_diff>
--- a/04 - Spike - Graphs, Search and Rules/Spike Report 04.docx
+++ b/04 - Spike - Graphs, Search and Rules/Spike Report 04.docx
@@ -192,19 +192,6 @@
     </w:p>
     <w:p>
       <w:pPr>
-        <w:rPr>
-          <w:rStyle w:val="SubtleReference"/>
-        </w:rPr>
-      </w:pPr>
-      <w:r>
-        <w:rPr>
-          <w:rStyle w:val="SubtleReference"/>
-        </w:rPr>
-        <w:t>List of information needed by someone trying to reproduce this work</w:t>
-      </w:r>
-    </w:p>
-    <w:p>
-      <w:pPr>
         <w:pStyle w:val="ColorfulList-Accent11"/>
         <w:numPr>
           <w:ilvl w:val="0"/>
@@ -218,7 +205,13 @@
         <w:rPr>
           <w:rStyle w:val="SubtleReference"/>
         </w:rPr>
-        <w:t>Visual Studio 2010</w:t>
+        <w:t xml:space="preserve">Visual Studio </w:t>
+      </w:r>
+      <w:r>
+        <w:rPr>
+          <w:rStyle w:val="SubtleReference"/>
+        </w:rPr>
+        <w:t>Code</w:t>
       </w:r>
     </w:p>
     <w:p>
@@ -236,7 +229,29 @@
         <w:rPr>
           <w:rStyle w:val="SubtleReference"/>
         </w:rPr>
-        <w:t>SDL version 1.2.3.4</w:t>
+        <w:t>Python 3.12.2</w:t>
+      </w:r>
+    </w:p>
+    <w:p>
+      <w:pPr>
+        <w:rPr>
+          <w:rStyle w:val="SubtleReference"/>
+        </w:rPr>
+      </w:pPr>
+    </w:p>
+    <w:p>
+      <w:pPr>
+        <w:rPr>
+          <w:b/>
+          <w:sz w:val="24"/>
+        </w:rPr>
+      </w:pPr>
+      <w:r>
+        <w:rPr>
+          <w:b/>
+          <w:sz w:val="24"/>
+        </w:rPr>
+        <w:t xml:space="preserve">Tasks undertaken: </w:t>
       </w:r>
     </w:p>
     <w:p>
@@ -254,25 +269,13 @@
         <w:rPr>
           <w:rStyle w:val="SubtleReference"/>
         </w:rPr>
-        <w:t>Funky Monkey</w:t>
-      </w:r>
-      <w:r>
-        <w:rPr>
-          <w:rStyle w:val="SubtleReference"/>
-        </w:rPr>
-        <w:t xml:space="preserve"> tutorials</w:t>
-      </w:r>
-      <w:r>
-        <w:rPr>
-          <w:rStyle w:val="SubtleReference"/>
-        </w:rPr>
-        <w:t>:</w:t>
-      </w:r>
-      <w:r>
-        <w:rPr>
-          <w:rStyle w:val="SubtleReference"/>
-        </w:rPr>
-        <w:t xml:space="preserve"> http://www.blahdeblah.org</w:t>
+        <w:t>Download and install Visual Studio</w:t>
+      </w:r>
+      <w:r>
+        <w:rPr>
+          <w:rStyle w:val="SubtleReference"/>
+        </w:rPr>
+        <w:t xml:space="preserve"> code</w:t>
       </w:r>
     </w:p>
     <w:p>
@@ -290,74 +293,13 @@
         <w:rPr>
           <w:rStyle w:val="SubtleReference"/>
         </w:rPr>
-        <w:t>…</w:t>
-      </w:r>
-    </w:p>
-    <w:p>
-      <w:pPr>
-        <w:rPr>
-          <w:rStyle w:val="SubtleReference"/>
-        </w:rPr>
-      </w:pPr>
-    </w:p>
-    <w:p>
-      <w:pPr>
-        <w:rPr>
-          <w:b/>
-          <w:sz w:val="24"/>
-        </w:rPr>
-      </w:pPr>
-      <w:r>
-        <w:rPr>
-          <w:b/>
-          <w:sz w:val="24"/>
-        </w:rPr>
-        <w:t xml:space="preserve">Tasks undertaken: </w:t>
-      </w:r>
-    </w:p>
-    <w:p>
-      <w:pPr>
-        <w:pStyle w:val="ColorfulList-Accent11"/>
-        <w:ind w:left="0"/>
-        <w:rPr>
-          <w:rStyle w:val="SubtleReference"/>
-        </w:rPr>
-      </w:pPr>
-      <w:r>
-        <w:rPr>
-          <w:rStyle w:val="SubtleReference"/>
-        </w:rPr>
-        <w:t>List key tasks likely to help another developer</w:t>
-      </w:r>
-    </w:p>
-    <w:p>
-      <w:pPr>
-        <w:pStyle w:val="ColorfulList-Accent11"/>
-        <w:ind w:left="0"/>
-        <w:rPr>
-          <w:rStyle w:val="SubtleReference"/>
-        </w:rPr>
-      </w:pPr>
-      <w:r>
-        <w:rPr>
-          <w:rStyle w:val="SubtleReference"/>
-        </w:rPr>
-        <w:t>This section should resemble a tutorial – the goal is to allow another coder to reproduce your work following these steps.</w:t>
-      </w:r>
-    </w:p>
-    <w:p>
-      <w:pPr>
-        <w:pStyle w:val="ColorfulList-Accent11"/>
-        <w:ind w:left="0"/>
-        <w:rPr>
-          <w:rStyle w:val="SubtleReference"/>
-        </w:rPr>
-      </w:pPr>
-      <w:r>
-        <w:rPr>
-          <w:rStyle w:val="SubtleReference"/>
-        </w:rPr>
-        <w:t>Eg: (Good)</w:t>
+        <w:t>Download and install</w:t>
+      </w:r>
+      <w:r>
+        <w:rPr>
+          <w:rStyle w:val="SubtleReference"/>
+        </w:rPr>
+        <w:t xml:space="preserve"> Python</w:t>
       </w:r>
     </w:p>
     <w:p>
@@ -375,7 +317,7 @@
         <w:rPr>
           <w:rStyle w:val="SubtleReference"/>
         </w:rPr>
-        <w:t>Download and install Visual Studio</w:t>
+        <w:t>In visual studio code, install python extensions</w:t>
       </w:r>
     </w:p>
     <w:p>
@@ -393,130 +335,7 @@
         <w:rPr>
           <w:rStyle w:val="SubtleReference"/>
         </w:rPr>
-        <w:t>Download and install DirectX</w:t>
-      </w:r>
-    </w:p>
-    <w:p>
-      <w:pPr>
-        <w:pStyle w:val="ColorfulList-Accent11"/>
-        <w:numPr>
-          <w:ilvl w:val="0"/>
-          <w:numId w:val="1"/>
-        </w:numPr>
-        <w:rPr>
-          <w:rStyle w:val="SubtleReference"/>
-        </w:rPr>
-      </w:pPr>
-      <w:r>
-        <w:rPr>
-          <w:rStyle w:val="SubtleReference"/>
-        </w:rPr>
-        <w:t>Configure VS Project File to point to the DX lib folder</w:t>
-      </w:r>
-    </w:p>
-    <w:p>
-      <w:pPr>
-        <w:pStyle w:val="ColorfulList-Accent11"/>
-        <w:numPr>
-          <w:ilvl w:val="0"/>
-          <w:numId w:val="1"/>
-        </w:numPr>
-        <w:rPr>
-          <w:rStyle w:val="SubtleReference"/>
-        </w:rPr>
-      </w:pPr>
-      <w:r>
-        <w:rPr>
-          <w:rStyle w:val="SubtleReference"/>
-        </w:rPr>
-        <w:t>Compile sample code</w:t>
-      </w:r>
-    </w:p>
-    <w:p>
-      <w:pPr>
-        <w:pStyle w:val="ColorfulList-Accent11"/>
-        <w:ind w:left="0"/>
-        <w:rPr>
-          <w:rStyle w:val="SubtleReference"/>
-        </w:rPr>
-      </w:pPr>
-      <w:r>
-        <w:rPr>
-          <w:rStyle w:val="SubtleReference"/>
-        </w:rPr>
-        <w:t>Not: (Bad)</w:t>
-      </w:r>
-    </w:p>
-    <w:p>
-      <w:pPr>
-        <w:pStyle w:val="ColorfulList-Accent11"/>
-        <w:numPr>
-          <w:ilvl w:val="0"/>
-          <w:numId w:val="1"/>
-        </w:numPr>
-        <w:rPr>
-          <w:rStyle w:val="SubtleReference"/>
-        </w:rPr>
-      </w:pPr>
-      <w:r>
-        <w:rPr>
-          <w:rStyle w:val="SubtleReference"/>
-        </w:rPr>
-        <w:t>Read the source code</w:t>
-      </w:r>
-    </w:p>
-    <w:p>
-      <w:pPr>
-        <w:pStyle w:val="ColorfulList-Accent11"/>
-        <w:numPr>
-          <w:ilvl w:val="0"/>
-          <w:numId w:val="1"/>
-        </w:numPr>
-        <w:rPr>
-          <w:rStyle w:val="SubtleReference"/>
-        </w:rPr>
-      </w:pPr>
-      <w:r>
-        <w:rPr>
-          <w:rStyle w:val="SubtleReference"/>
-        </w:rPr>
-        <w:t>I had some trouble with SDL, so I spent a couple of weeks doing other spikes</w:t>
-      </w:r>
-    </w:p>
-    <w:p>
-      <w:pPr>
-        <w:pStyle w:val="ColorfulList-Accent11"/>
-        <w:numPr>
-          <w:ilvl w:val="0"/>
-          <w:numId w:val="1"/>
-        </w:numPr>
-        <w:rPr>
-          <w:rStyle w:val="SubtleReference"/>
-        </w:rPr>
-      </w:pPr>
-      <w:r>
-        <w:rPr>
-          <w:rStyle w:val="SubtleReference"/>
-        </w:rPr>
         <w:t>Run code</w:t>
-      </w:r>
-    </w:p>
-    <w:p>
-      <w:pPr>
-        <w:pStyle w:val="ColorfulList-Accent11"/>
-        <w:numPr>
-          <w:ilvl w:val="0"/>
-          <w:numId w:val="1"/>
-        </w:numPr>
-        <w:rPr>
-          <w:rStyle w:val="SubtleReference"/>
-        </w:rPr>
-      </w:pPr>
-      <w:r>
-        <w:rPr>
-          <w:rStyle w:val="SubtleReference"/>
-        </w:rPr>
-        <w:t>Write Spike Report</w:t>
       </w:r>
     </w:p>
     <w:p>
@@ -533,242 +352,987 @@
     <w:p>
       <w:pPr>
         <w:rPr>
+          <w:rStyle w:val="SubtleReference"/>
+        </w:rPr>
+      </w:pPr>
+      <w:r>
+        <w:rPr>
           <w:b/>
           <w:sz w:val="24"/>
         </w:rPr>
-      </w:pPr>
-      <w:r>
-        <w:rPr>
-          <w:b/>
-          <w:sz w:val="24"/>
-        </w:rPr>
         <w:t>What we found out:</w:t>
       </w:r>
     </w:p>
     <w:p>
       <w:pPr>
-        <w:pStyle w:val="ColorfulList-Accent11"/>
-        <w:ind w:left="0"/>
-        <w:rPr>
-          <w:rStyle w:val="SubtleReference"/>
-        </w:rPr>
-      </w:pPr>
-      <w:r>
-        <w:rPr>
-          <w:rStyle w:val="SubtleReference"/>
-        </w:rPr>
-        <w:t>Describe</w:t>
-      </w:r>
-      <w:r>
-        <w:rPr>
-          <w:rStyle w:val="SubtleReference"/>
-        </w:rPr>
-        <w:t xml:space="preserve"> the outcomes, and how they relate to the spike topic</w:t>
-      </w:r>
-      <w:r>
-        <w:rPr>
-          <w:rStyle w:val="SubtleReference"/>
-        </w:rPr>
-        <w:t xml:space="preserve"> + graphs/screenshots/out</w:t>
-      </w:r>
-      <w:r>
-        <w:rPr>
-          <w:rStyle w:val="SubtleReference"/>
-        </w:rPr>
-        <w:t>puts</w:t>
-      </w:r>
-      <w:r>
-        <w:rPr>
-          <w:rStyle w:val="SubtleReference"/>
-        </w:rPr>
-        <w:t xml:space="preserve"> as </w:t>
-      </w:r>
-      <w:proofErr w:type="gramStart"/>
-      <w:r>
-        <w:rPr>
-          <w:rStyle w:val="SubtleReference"/>
-        </w:rPr>
-        <w:t>needed</w:t>
-      </w:r>
-      <w:proofErr w:type="gramEnd"/>
-    </w:p>
-    <w:p>
-      <w:pPr>
-        <w:rPr>
-          <w:rStyle w:val="SubtleReference"/>
-        </w:rPr>
-      </w:pPr>
-    </w:p>
-    <w:p>
-      <w:pPr>
-        <w:rPr>
-          <w:b/>
-          <w:sz w:val="24"/>
-        </w:rPr>
-      </w:pPr>
-      <w:r>
-        <w:rPr>
-          <w:b/>
-          <w:sz w:val="24"/>
-        </w:rPr>
-        <w:t xml:space="preserve">Open issues/risks </w:t>
-      </w:r>
-      <w:r>
-        <w:rPr>
-          <w:color w:val="FF0000"/>
-          <w:sz w:val="24"/>
-        </w:rPr>
-        <w:t xml:space="preserve">[Optional – </w:t>
-      </w:r>
-      <w:r>
-        <w:rPr>
-          <w:b/>
-          <w:color w:val="FF0000"/>
-          <w:sz w:val="24"/>
-        </w:rPr>
-        <w:t>remove</w:t>
-      </w:r>
-      <w:r>
-        <w:rPr>
-          <w:color w:val="FF0000"/>
-          <w:sz w:val="24"/>
-        </w:rPr>
-        <w:t xml:space="preserve"> heading/section if not used!]</w:t>
-      </w:r>
-      <w:r>
-        <w:rPr>
-          <w:b/>
-          <w:sz w:val="24"/>
-        </w:rPr>
-        <w:t>:</w:t>
-      </w:r>
-    </w:p>
-    <w:p>
-      <w:pPr>
-        <w:pStyle w:val="ColorfulList-Accent11"/>
-        <w:ind w:left="0"/>
-        <w:rPr>
-          <w:rStyle w:val="SubtleReference"/>
-        </w:rPr>
-      </w:pPr>
-      <w:r>
-        <w:rPr>
-          <w:rStyle w:val="SubtleReference"/>
-        </w:rPr>
-        <w:t xml:space="preserve">List out the issues and risks that you have been unable to resolve at the end of the spike. You may have uncovered a whole range of new risks as well. </w:t>
-      </w:r>
-    </w:p>
-    <w:p>
-      <w:pPr>
-        <w:pStyle w:val="ColorfulList-Accent11"/>
-        <w:numPr>
-          <w:ilvl w:val="0"/>
-          <w:numId w:val="1"/>
-        </w:numPr>
-        <w:rPr>
-          <w:rStyle w:val="SubtleReference"/>
-        </w:rPr>
-      </w:pPr>
-      <w:r>
-        <w:rPr>
-          <w:rStyle w:val="SubtleReference"/>
-        </w:rPr>
-        <w:t>eg. Risk xyz (new)</w:t>
-      </w:r>
-    </w:p>
-    <w:p>
-      <w:pPr>
-        <w:rPr>
-          <w:rStyle w:val="SubtleReference"/>
-        </w:rPr>
-      </w:pPr>
-    </w:p>
-    <w:p>
-      <w:pPr>
-        <w:rPr>
-          <w:b/>
-          <w:sz w:val="24"/>
-        </w:rPr>
-      </w:pPr>
-      <w:r>
-        <w:rPr>
-          <w:b/>
-          <w:sz w:val="24"/>
+        <w:rPr>
+          <w:rStyle w:val="SubtleReference"/>
+        </w:rPr>
+      </w:pPr>
+      <w:r>
+        <w:rPr>
+          <w:rStyle w:val="SubtleReference"/>
+        </w:rPr>
+        <w:t>For deliverable 1, I added a class called Board_State that is the node of a graph with relevant information stored.</w:t>
+      </w:r>
+    </w:p>
+    <w:p>
+      <w:pPr>
+        <w:rPr>
+          <w:rStyle w:val="SubtleReference"/>
+        </w:rPr>
+      </w:pPr>
+      <w:r>
+        <w:rPr>
+          <w:rStyle w:val="SubtleReference"/>
+        </w:rPr>
+        <w:drawing>
+          <wp:inline distT="0" distB="0" distL="0" distR="0" wp14:anchorId="0DBF23C2" wp14:editId="585C7088">
+            <wp:extent cx="6116320" cy="1770380"/>
+            <wp:effectExtent l="0" t="0" r="0" b="1270"/>
+            <wp:docPr id="479776931" name="Picture 1" descr="A computer screen shot of text&#10;&#10;Description automatically generated"/>
+            <wp:cNvGraphicFramePr>
+              <a:graphicFrameLocks xmlns:a="http://schemas.openxmlformats.org/drawingml/2006/main" noChangeAspect="1"/>
+            </wp:cNvGraphicFramePr>
+            <a:graphic xmlns:a="http://schemas.openxmlformats.org/drawingml/2006/main">
+              <a:graphicData uri="http://schemas.openxmlformats.org/drawingml/2006/picture">
+                <pic:pic xmlns:pic="http://schemas.openxmlformats.org/drawingml/2006/picture">
+                  <pic:nvPicPr>
+                    <pic:cNvPr id="479776931" name="Picture 1" descr="A computer screen shot of text&#10;&#10;Description automatically generated"/>
+                    <pic:cNvPicPr/>
+                  </pic:nvPicPr>
+                  <pic:blipFill>
+                    <a:blip r:embed="rId7"/>
+                    <a:stretch>
+                      <a:fillRect/>
+                    </a:stretch>
+                  </pic:blipFill>
+                  <pic:spPr>
+                    <a:xfrm>
+                      <a:off x="0" y="0"/>
+                      <a:ext cx="6116320" cy="1770380"/>
+                    </a:xfrm>
+                    <a:prstGeom prst="rect">
+                      <a:avLst/>
+                    </a:prstGeom>
+                  </pic:spPr>
+                </pic:pic>
+              </a:graphicData>
+            </a:graphic>
+          </wp:inline>
+        </w:drawing>
+      </w:r>
+    </w:p>
+    <w:p>
+      <w:pPr>
+        <w:rPr>
+          <w:rStyle w:val="SubtleReference"/>
+        </w:rPr>
+      </w:pPr>
+      <w:r>
+        <w:rPr>
+          <w:rStyle w:val="SubtleReference"/>
+        </w:rPr>
+        <w:t>This is the initialisation method that takes the current_player, a board list, and the previous_move, adds them to its variables and then checks how many moves have occurred to store that information</w:t>
+      </w:r>
+      <w:r>
+        <w:rPr>
+          <w:rStyle w:val="SubtleReference"/>
+        </w:rPr>
+        <w:t>.</w:t>
+      </w:r>
+    </w:p>
+    <w:p>
+      <w:pPr>
+        <w:rPr>
+          <w:rStyle w:val="SubtleReference"/>
+        </w:rPr>
+      </w:pPr>
+    </w:p>
+    <w:p>
+      <w:pPr>
+        <w:rPr>
+          <w:rStyle w:val="SubtleReference"/>
+        </w:rPr>
+      </w:pPr>
+    </w:p>
+    <w:p>
+      <w:pPr>
+        <w:pStyle w:val="ColorfulList-Accent11"/>
+        <w:ind w:left="0"/>
+        <w:rPr>
+          <w:rStyle w:val="SubtleReference"/>
+        </w:rPr>
+      </w:pPr>
+      <w:r>
+        <w:rPr>
+          <w:noProof/>
+        </w:rPr>
+        <w:drawing>
+          <wp:inline distT="0" distB="0" distL="0" distR="0" wp14:anchorId="02E6C18F" wp14:editId="699C4E4F">
+            <wp:extent cx="3924300" cy="676275"/>
+            <wp:effectExtent l="0" t="0" r="0" b="9525"/>
+            <wp:docPr id="1090826501" name="Picture 1" descr="A black background with white text&#10;&#10;Description automatically generated"/>
+            <wp:cNvGraphicFramePr>
+              <a:graphicFrameLocks xmlns:a="http://schemas.openxmlformats.org/drawingml/2006/main" noChangeAspect="1"/>
+            </wp:cNvGraphicFramePr>
+            <a:graphic xmlns:a="http://schemas.openxmlformats.org/drawingml/2006/main">
+              <a:graphicData uri="http://schemas.openxmlformats.org/drawingml/2006/picture">
+                <pic:pic xmlns:pic="http://schemas.openxmlformats.org/drawingml/2006/picture">
+                  <pic:nvPicPr>
+                    <pic:cNvPr id="1090826501" name="Picture 1" descr="A black background with white text&#10;&#10;Description automatically generated"/>
+                    <pic:cNvPicPr/>
+                  </pic:nvPicPr>
+                  <pic:blipFill>
+                    <a:blip r:embed="rId8"/>
+                    <a:stretch>
+                      <a:fillRect/>
+                    </a:stretch>
+                  </pic:blipFill>
+                  <pic:spPr>
+                    <a:xfrm>
+                      <a:off x="0" y="0"/>
+                      <a:ext cx="3924300" cy="676275"/>
+                    </a:xfrm>
+                    <a:prstGeom prst="rect">
+                      <a:avLst/>
+                    </a:prstGeom>
+                  </pic:spPr>
+                </pic:pic>
+              </a:graphicData>
+            </a:graphic>
+          </wp:inline>
+        </w:drawing>
+      </w:r>
+    </w:p>
+    <w:p>
+      <w:pPr>
+        <w:pStyle w:val="ColorfulList-Accent11"/>
+        <w:ind w:left="0"/>
+        <w:rPr>
+          <w:rStyle w:val="SubtleReference"/>
+        </w:rPr>
+      </w:pPr>
+      <w:r>
+        <w:rPr>
+          <w:rStyle w:val="SubtleReference"/>
+        </w:rPr>
+        <w:t>This is the function used to provide current board state as the Board_state class.</w:t>
+      </w:r>
+    </w:p>
+    <w:p>
+      <w:pPr>
+        <w:pStyle w:val="ColorfulList-Accent11"/>
+        <w:ind w:left="0"/>
+        <w:rPr>
+          <w:rStyle w:val="SubtleReference"/>
+        </w:rPr>
+      </w:pPr>
+    </w:p>
+    <w:p>
+      <w:pPr>
+        <w:pStyle w:val="ColorfulList-Accent11"/>
+        <w:ind w:left="0"/>
+        <w:rPr>
+          <w:rStyle w:val="SubtleReference"/>
+        </w:rPr>
+      </w:pPr>
+      <w:r>
+        <w:rPr>
+          <w:rStyle w:val="SubtleReference"/>
+        </w:rPr>
+        <w:t>This deliverable is necessary for the lab as you need to be able to store the board state and useful information in order to effectively use the graph method.</w:t>
+      </w:r>
+    </w:p>
+    <w:p>
+      <w:pPr>
+        <w:pStyle w:val="ColorfulList-Accent11"/>
+        <w:ind w:left="0"/>
+        <w:rPr>
+          <w:rStyle w:val="SubtleReference"/>
+        </w:rPr>
+      </w:pPr>
+    </w:p>
+    <w:p>
+      <w:pPr>
+        <w:pStyle w:val="ColorfulList-Accent11"/>
+        <w:ind w:left="0"/>
+        <w:rPr>
+          <w:rStyle w:val="SubtleReference"/>
+        </w:rPr>
+      </w:pPr>
+      <w:r>
+        <w:rPr>
+          <w:rStyle w:val="SubtleReference"/>
+        </w:rPr>
+        <w:t>For deliverable 2 I added this function</w:t>
+      </w:r>
+    </w:p>
+    <w:p>
+      <w:pPr>
+        <w:pStyle w:val="ColorfulList-Accent11"/>
+        <w:ind w:left="0"/>
+        <w:rPr>
+          <w:rStyle w:val="SubtleReference"/>
+        </w:rPr>
+      </w:pPr>
+      <w:r>
+        <w:rPr>
+          <w:noProof/>
+        </w:rPr>
+        <w:drawing>
+          <wp:inline distT="0" distB="0" distL="0" distR="0" wp14:anchorId="721A8755" wp14:editId="106D2E87">
+            <wp:extent cx="6116320" cy="2099310"/>
+            <wp:effectExtent l="0" t="0" r="0" b="0"/>
+            <wp:docPr id="1120072460" name="Picture 1" descr="A computer screen shot of a program code&#10;&#10;Description automatically generated"/>
+            <wp:cNvGraphicFramePr>
+              <a:graphicFrameLocks xmlns:a="http://schemas.openxmlformats.org/drawingml/2006/main" noChangeAspect="1"/>
+            </wp:cNvGraphicFramePr>
+            <a:graphic xmlns:a="http://schemas.openxmlformats.org/drawingml/2006/main">
+              <a:graphicData uri="http://schemas.openxmlformats.org/drawingml/2006/picture">
+                <pic:pic xmlns:pic="http://schemas.openxmlformats.org/drawingml/2006/picture">
+                  <pic:nvPicPr>
+                    <pic:cNvPr id="1120072460" name="Picture 1" descr="A computer screen shot of a program code&#10;&#10;Description automatically generated"/>
+                    <pic:cNvPicPr/>
+                  </pic:nvPicPr>
+                  <pic:blipFill>
+                    <a:blip r:embed="rId9"/>
+                    <a:stretch>
+                      <a:fillRect/>
+                    </a:stretch>
+                  </pic:blipFill>
+                  <pic:spPr>
+                    <a:xfrm>
+                      <a:off x="0" y="0"/>
+                      <a:ext cx="6116320" cy="2099310"/>
+                    </a:xfrm>
+                    <a:prstGeom prst="rect">
+                      <a:avLst/>
+                    </a:prstGeom>
+                  </pic:spPr>
+                </pic:pic>
+              </a:graphicData>
+            </a:graphic>
+          </wp:inline>
+        </w:drawing>
+      </w:r>
+    </w:p>
+    <w:p>
+      <w:pPr>
+        <w:pStyle w:val="ColorfulList-Accent11"/>
+        <w:ind w:left="0"/>
+        <w:rPr>
+          <w:rStyle w:val="SubtleReference"/>
+        </w:rPr>
+      </w:pPr>
+      <w:r>
+        <w:rPr>
+          <w:rStyle w:val="SubtleReference"/>
+        </w:rPr>
+        <w:t>It grabs the current board state and stores it in the list, it then does a random move in that board_state, stores the new board state, checks to see if there is a victory, and loops back if not. It will then pass the entire path as the result.</w:t>
+      </w:r>
+    </w:p>
+    <w:p>
+      <w:pPr>
+        <w:pStyle w:val="ColorfulList-Accent11"/>
+        <w:ind w:left="0"/>
+        <w:rPr>
+          <w:rStyle w:val="SubtleReference"/>
+        </w:rPr>
+      </w:pPr>
+    </w:p>
+    <w:p>
+      <w:pPr>
+        <w:pStyle w:val="ColorfulList-Accent11"/>
+        <w:ind w:left="0"/>
+        <w:rPr>
+          <w:rStyle w:val="SubtleReference"/>
+        </w:rPr>
+      </w:pPr>
+      <w:r>
+        <w:rPr>
+          <w:noProof/>
+        </w:rPr>
+        <w:drawing>
+          <wp:inline distT="0" distB="0" distL="0" distR="0" wp14:anchorId="4E9DE142" wp14:editId="19D77546">
+            <wp:extent cx="3228975" cy="885825"/>
+            <wp:effectExtent l="0" t="0" r="9525" b="9525"/>
+            <wp:docPr id="1150827265" name="Picture 1" descr="A screen shot of a computer code&#10;&#10;Description automatically generated"/>
+            <wp:cNvGraphicFramePr>
+              <a:graphicFrameLocks xmlns:a="http://schemas.openxmlformats.org/drawingml/2006/main" noChangeAspect="1"/>
+            </wp:cNvGraphicFramePr>
+            <a:graphic xmlns:a="http://schemas.openxmlformats.org/drawingml/2006/main">
+              <a:graphicData uri="http://schemas.openxmlformats.org/drawingml/2006/picture">
+                <pic:pic xmlns:pic="http://schemas.openxmlformats.org/drawingml/2006/picture">
+                  <pic:nvPicPr>
+                    <pic:cNvPr id="1150827265" name="Picture 1" descr="A screen shot of a computer code&#10;&#10;Description automatically generated"/>
+                    <pic:cNvPicPr/>
+                  </pic:nvPicPr>
+                  <pic:blipFill>
+                    <a:blip r:embed="rId10"/>
+                    <a:stretch>
+                      <a:fillRect/>
+                    </a:stretch>
+                  </pic:blipFill>
+                  <pic:spPr>
+                    <a:xfrm>
+                      <a:off x="0" y="0"/>
+                      <a:ext cx="3228975" cy="885825"/>
+                    </a:xfrm>
+                    <a:prstGeom prst="rect">
+                      <a:avLst/>
+                    </a:prstGeom>
+                  </pic:spPr>
+                </pic:pic>
+              </a:graphicData>
+            </a:graphic>
+          </wp:inline>
+        </w:drawing>
+      </w:r>
+    </w:p>
+    <w:p>
+      <w:pPr>
+        <w:pStyle w:val="ColorfulList-Accent11"/>
+        <w:ind w:left="0"/>
+        <w:rPr>
+          <w:rStyle w:val="SubtleReference"/>
+        </w:rPr>
+      </w:pPr>
+      <w:r>
+        <w:rPr>
+          <w:rStyle w:val="SubtleReference"/>
+        </w:rPr>
+        <w:t>This is the function that uses that random path function.</w:t>
+      </w:r>
+    </w:p>
+    <w:p>
+      <w:pPr>
+        <w:pStyle w:val="ColorfulList-Accent11"/>
+        <w:ind w:left="0"/>
+        <w:rPr>
+          <w:rStyle w:val="SubtleReference"/>
+        </w:rPr>
+      </w:pPr>
+    </w:p>
+    <w:p>
+      <w:pPr>
+        <w:pStyle w:val="ColorfulList-Accent11"/>
+        <w:ind w:left="0"/>
+        <w:rPr>
+          <w:rStyle w:val="SubtleReference"/>
+        </w:rPr>
+      </w:pPr>
+      <w:r>
+        <w:rPr>
+          <w:rStyle w:val="SubtleReference"/>
+        </w:rPr>
+        <w:t>This deliverable is the most basic implementation of the graph method, its very basic, but is the foundation for the rest of the deliverables to build on in order to use the graph effectively and efficently.</w:t>
+      </w:r>
+    </w:p>
+    <w:p>
+      <w:pPr>
+        <w:pStyle w:val="ColorfulList-Accent11"/>
+        <w:ind w:left="0"/>
+        <w:rPr>
+          <w:rStyle w:val="SubtleReference"/>
+        </w:rPr>
+      </w:pPr>
+    </w:p>
+    <w:p>
+      <w:pPr>
+        <w:pStyle w:val="ColorfulList-Accent11"/>
+        <w:ind w:left="0"/>
+        <w:rPr>
+          <w:rStyle w:val="SubtleReference"/>
+        </w:rPr>
+      </w:pPr>
+    </w:p>
+    <w:p>
+      <w:pPr>
+        <w:pStyle w:val="ColorfulList-Accent11"/>
+        <w:ind w:left="0"/>
+        <w:rPr>
+          <w:rStyle w:val="SubtleReference"/>
+        </w:rPr>
+      </w:pPr>
+    </w:p>
+    <w:p>
+      <w:pPr>
+        <w:pStyle w:val="ColorfulList-Accent11"/>
+        <w:ind w:left="0"/>
+        <w:rPr>
+          <w:rStyle w:val="SubtleReference"/>
+        </w:rPr>
+      </w:pPr>
+    </w:p>
+    <w:p>
+      <w:pPr>
+        <w:pStyle w:val="ColorfulList-Accent11"/>
+        <w:ind w:left="0"/>
+        <w:rPr>
+          <w:rStyle w:val="SubtleReference"/>
+        </w:rPr>
+      </w:pPr>
+    </w:p>
+    <w:p>
+      <w:pPr>
+        <w:pStyle w:val="ColorfulList-Accent11"/>
+        <w:ind w:left="0"/>
+        <w:rPr>
+          <w:rStyle w:val="SubtleReference"/>
+        </w:rPr>
+      </w:pPr>
+    </w:p>
+    <w:p>
+      <w:pPr>
+        <w:pStyle w:val="ColorfulList-Accent11"/>
+        <w:ind w:left="0"/>
+        <w:rPr>
+          <w:rStyle w:val="SubtleReference"/>
+        </w:rPr>
+      </w:pPr>
+    </w:p>
+    <w:p>
+      <w:pPr>
+        <w:pStyle w:val="ColorfulList-Accent11"/>
+        <w:ind w:left="0"/>
+        <w:rPr>
+          <w:rStyle w:val="SubtleReference"/>
+        </w:rPr>
+      </w:pPr>
+      <w:r>
+        <w:rPr>
+          <w:rStyle w:val="SubtleReference"/>
+        </w:rPr>
+        <w:t>For deliverable 3 the do_move function of the Board_State class was changed to switch between the two player’s moves (the if else statement referring to self.node_player). This was so that it could account for the opponent making moves between its moves and to prevent illegal moves causing the ai to think it would win.</w:t>
+      </w:r>
+    </w:p>
+    <w:p>
+      <w:pPr>
+        <w:pStyle w:val="ColorfulList-Accent11"/>
+        <w:ind w:left="0"/>
+        <w:rPr>
+          <w:rStyle w:val="SubtleReference"/>
+        </w:rPr>
+      </w:pPr>
+      <w:r>
+        <w:rPr>
+          <w:noProof/>
         </w:rPr>
         <w:lastRenderedPageBreak/>
-        <w:t xml:space="preserve">Recommendations </w:t>
-      </w:r>
-      <w:r>
-        <w:rPr>
-          <w:color w:val="FF0000"/>
-          <w:sz w:val="24"/>
-        </w:rPr>
-        <w:t xml:space="preserve">[Optional – </w:t>
-      </w:r>
-      <w:r>
-        <w:rPr>
-          <w:b/>
-          <w:color w:val="FF0000"/>
-          <w:sz w:val="24"/>
-        </w:rPr>
-        <w:t>remove</w:t>
-      </w:r>
-      <w:r>
-        <w:rPr>
-          <w:color w:val="FF0000"/>
-          <w:sz w:val="24"/>
-        </w:rPr>
-        <w:t xml:space="preserve"> heading/section if not used!]</w:t>
-      </w:r>
-      <w:r>
-        <w:rPr>
-          <w:b/>
-          <w:sz w:val="24"/>
-        </w:rPr>
-        <w:t>:</w:t>
-      </w:r>
-    </w:p>
-    <w:p>
-      <w:pPr>
-        <w:pStyle w:val="ColorfulList-Accent11"/>
-        <w:ind w:left="0"/>
-        <w:rPr>
-          <w:rStyle w:val="SubtleReference"/>
-        </w:rPr>
-      </w:pPr>
-      <w:r>
-        <w:rPr>
-          <w:rStyle w:val="SubtleReference"/>
-        </w:rPr>
-        <w:t xml:space="preserve">Often based on any open issues/risks </w:t>
-      </w:r>
-      <w:r>
-        <w:rPr>
-          <w:rStyle w:val="SubtleReference"/>
-        </w:rPr>
-        <w:t>i</w:t>
-      </w:r>
-      <w:r>
-        <w:rPr>
-          <w:rStyle w:val="SubtleReference"/>
-        </w:rPr>
-        <w:t xml:space="preserve">dentified. You may state that another spike is required to resolve new issues identified (or) indicate that this spike has increased </w:t>
-      </w:r>
-      <w:r>
-        <w:rPr>
-          <w:rStyle w:val="SubtleReference"/>
-        </w:rPr>
-        <w:t>your</w:t>
-      </w:r>
-      <w:r>
-        <w:rPr>
-          <w:rStyle w:val="SubtleReference"/>
-        </w:rPr>
-        <w:t xml:space="preserve"> confidence in XYZ and should move on.</w:t>
+        <w:drawing>
+          <wp:inline distT="0" distB="0" distL="0" distR="0" wp14:anchorId="0EC06886" wp14:editId="067699C0">
+            <wp:extent cx="4886325" cy="2238375"/>
+            <wp:effectExtent l="0" t="0" r="9525" b="9525"/>
+            <wp:docPr id="970444823" name="Picture 1" descr="A computer screen with text&#10;&#10;Description automatically generated"/>
+            <wp:cNvGraphicFramePr>
+              <a:graphicFrameLocks xmlns:a="http://schemas.openxmlformats.org/drawingml/2006/main" noChangeAspect="1"/>
+            </wp:cNvGraphicFramePr>
+            <a:graphic xmlns:a="http://schemas.openxmlformats.org/drawingml/2006/main">
+              <a:graphicData uri="http://schemas.openxmlformats.org/drawingml/2006/picture">
+                <pic:pic xmlns:pic="http://schemas.openxmlformats.org/drawingml/2006/picture">
+                  <pic:nvPicPr>
+                    <pic:cNvPr id="970444823" name="Picture 1" descr="A computer screen with text&#10;&#10;Description automatically generated"/>
+                    <pic:cNvPicPr/>
+                  </pic:nvPicPr>
+                  <pic:blipFill>
+                    <a:blip r:embed="rId11"/>
+                    <a:stretch>
+                      <a:fillRect/>
+                    </a:stretch>
+                  </pic:blipFill>
+                  <pic:spPr>
+                    <a:xfrm>
+                      <a:off x="0" y="0"/>
+                      <a:ext cx="4886325" cy="2238375"/>
+                    </a:xfrm>
+                    <a:prstGeom prst="rect">
+                      <a:avLst/>
+                    </a:prstGeom>
+                  </pic:spPr>
+                </pic:pic>
+              </a:graphicData>
+            </a:graphic>
+          </wp:inline>
+        </w:drawing>
+      </w:r>
+    </w:p>
+    <w:p>
+      <w:pPr>
+        <w:pStyle w:val="ColorfulList-Accent11"/>
+        <w:ind w:left="0"/>
+        <w:rPr>
+          <w:rStyle w:val="SubtleReference"/>
+        </w:rPr>
+      </w:pPr>
+    </w:p>
+    <w:p>
+      <w:pPr>
+        <w:pStyle w:val="ColorfulList-Accent11"/>
+        <w:ind w:left="0"/>
+        <w:rPr>
+          <w:rStyle w:val="SubtleReference"/>
+        </w:rPr>
+      </w:pPr>
+      <w:r>
+        <w:rPr>
+          <w:rStyle w:val="SubtleReference"/>
+        </w:rPr>
+        <w:t>Also these two lines were added in the generate_possible_path_stupid()</w:t>
+      </w:r>
+    </w:p>
+    <w:p>
+      <w:pPr>
+        <w:pStyle w:val="ColorfulList-Accent11"/>
+        <w:ind w:left="0"/>
+        <w:rPr>
+          <w:rStyle w:val="SubtleReference"/>
+        </w:rPr>
+      </w:pPr>
+      <w:r>
+        <w:rPr>
+          <w:noProof/>
+        </w:rPr>
+        <w:drawing>
+          <wp:inline distT="0" distB="0" distL="0" distR="0" wp14:anchorId="72F11F01" wp14:editId="2F3A57E6">
+            <wp:extent cx="6116320" cy="424815"/>
+            <wp:effectExtent l="0" t="0" r="0" b="0"/>
+            <wp:docPr id="1741611763" name="Picture 1"/>
+            <wp:cNvGraphicFramePr>
+              <a:graphicFrameLocks xmlns:a="http://schemas.openxmlformats.org/drawingml/2006/main" noChangeAspect="1"/>
+            </wp:cNvGraphicFramePr>
+            <a:graphic xmlns:a="http://schemas.openxmlformats.org/drawingml/2006/main">
+              <a:graphicData uri="http://schemas.openxmlformats.org/drawingml/2006/picture">
+                <pic:pic xmlns:pic="http://schemas.openxmlformats.org/drawingml/2006/picture">
+                  <pic:nvPicPr>
+                    <pic:cNvPr id="1741611763" name=""/>
+                    <pic:cNvPicPr/>
+                  </pic:nvPicPr>
+                  <pic:blipFill>
+                    <a:blip r:embed="rId12"/>
+                    <a:stretch>
+                      <a:fillRect/>
+                    </a:stretch>
+                  </pic:blipFill>
+                  <pic:spPr>
+                    <a:xfrm>
+                      <a:off x="0" y="0"/>
+                      <a:ext cx="6116320" cy="424815"/>
+                    </a:xfrm>
+                    <a:prstGeom prst="rect">
+                      <a:avLst/>
+                    </a:prstGeom>
+                  </pic:spPr>
+                </pic:pic>
+              </a:graphicData>
+            </a:graphic>
+          </wp:inline>
+        </w:drawing>
+      </w:r>
+    </w:p>
+    <w:p>
+      <w:pPr>
+        <w:pStyle w:val="ColorfulList-Accent11"/>
+        <w:ind w:left="0"/>
+        <w:rPr>
+          <w:rStyle w:val="SubtleReference"/>
+        </w:rPr>
+      </w:pPr>
+      <w:r>
+        <w:rPr>
+          <w:rStyle w:val="SubtleReference"/>
+        </w:rPr>
+        <w:t>To limit the search to only one move deep to speed up the processing.</w:t>
+      </w:r>
+    </w:p>
+    <w:p>
+      <w:pPr>
+        <w:pStyle w:val="ColorfulList-Accent11"/>
+        <w:ind w:left="0"/>
+        <w:rPr>
+          <w:rStyle w:val="SubtleReference"/>
+        </w:rPr>
+      </w:pPr>
+    </w:p>
+    <w:p>
+      <w:pPr>
+        <w:pStyle w:val="ColorfulList-Accent11"/>
+        <w:ind w:left="0"/>
+        <w:rPr>
+          <w:rStyle w:val="SubtleReference"/>
+        </w:rPr>
+      </w:pPr>
+      <w:r>
+        <w:rPr>
+          <w:rStyle w:val="SubtleReference"/>
+        </w:rPr>
+        <w:t>Deliverable 4 was the main part of the spike, where the graph was actually created and used, at least partially. This was so that the ai could improve its effectiveness</w:t>
+      </w:r>
+    </w:p>
+    <w:p>
+      <w:pPr>
+        <w:pStyle w:val="ColorfulList-Accent11"/>
+        <w:ind w:left="0"/>
+        <w:rPr>
+          <w:rStyle w:val="SubtleReference"/>
+        </w:rPr>
+      </w:pPr>
+    </w:p>
+    <w:p>
+      <w:pPr>
+        <w:pStyle w:val="ColorfulList-Accent11"/>
+        <w:ind w:left="0"/>
+        <w:rPr>
+          <w:rStyle w:val="SubtleReference"/>
+        </w:rPr>
+      </w:pPr>
+      <w:r>
+        <w:rPr>
+          <w:rStyle w:val="SubtleReference"/>
+        </w:rPr>
+        <w:t>3 functions were created</w:t>
+      </w:r>
+    </w:p>
+    <w:p>
+      <w:pPr>
+        <w:pStyle w:val="ColorfulList-Accent11"/>
+        <w:ind w:left="0"/>
+        <w:rPr>
+          <w:rStyle w:val="SubtleReference"/>
+        </w:rPr>
+      </w:pPr>
+      <w:r>
+        <w:rPr>
+          <w:noProof/>
+        </w:rPr>
+        <w:drawing>
+          <wp:inline distT="0" distB="0" distL="0" distR="0" wp14:anchorId="5FB151B8" wp14:editId="36E9639B">
+            <wp:extent cx="6116320" cy="3216275"/>
+            <wp:effectExtent l="0" t="0" r="0" b="3175"/>
+            <wp:docPr id="673126832" name="Picture 1"/>
+            <wp:cNvGraphicFramePr>
+              <a:graphicFrameLocks xmlns:a="http://schemas.openxmlformats.org/drawingml/2006/main" noChangeAspect="1"/>
+            </wp:cNvGraphicFramePr>
+            <a:graphic xmlns:a="http://schemas.openxmlformats.org/drawingml/2006/main">
+              <a:graphicData uri="http://schemas.openxmlformats.org/drawingml/2006/picture">
+                <pic:pic xmlns:pic="http://schemas.openxmlformats.org/drawingml/2006/picture">
+                  <pic:nvPicPr>
+                    <pic:cNvPr id="673126832" name=""/>
+                    <pic:cNvPicPr/>
+                  </pic:nvPicPr>
+                  <pic:blipFill>
+                    <a:blip r:embed="rId13"/>
+                    <a:stretch>
+                      <a:fillRect/>
+                    </a:stretch>
+                  </pic:blipFill>
+                  <pic:spPr>
+                    <a:xfrm>
+                      <a:off x="0" y="0"/>
+                      <a:ext cx="6116320" cy="3216275"/>
+                    </a:xfrm>
+                    <a:prstGeom prst="rect">
+                      <a:avLst/>
+                    </a:prstGeom>
+                  </pic:spPr>
+                </pic:pic>
+              </a:graphicData>
+            </a:graphic>
+          </wp:inline>
+        </w:drawing>
+      </w:r>
+    </w:p>
+    <w:p>
+      <w:pPr>
+        <w:pStyle w:val="ColorfulList-Accent11"/>
+        <w:ind w:left="0"/>
+        <w:rPr>
+          <w:rStyle w:val="SubtleReference"/>
+        </w:rPr>
+      </w:pPr>
+      <w:r>
+        <w:rPr>
+          <w:rStyle w:val="SubtleReference"/>
+        </w:rPr>
+        <w:t xml:space="preserve">Generate_possible_path was the core processing function, creating each of the paths for the tree, it used </w:t>
+      </w:r>
+      <w:r>
+        <w:rPr>
+          <w:rStyle w:val="SubtleReference"/>
+        </w:rPr>
+        <w:t>random moves for the human opponent, would attempt to go for the centre position if it was open, and would use ai_find_next_move_for_win_or_block to help decide which move to make for victory</w:t>
+      </w:r>
+    </w:p>
+    <w:p>
+      <w:pPr>
+        <w:pStyle w:val="ColorfulList-Accent11"/>
+        <w:ind w:left="0"/>
+        <w:rPr>
+          <w:rStyle w:val="SubtleReference"/>
+        </w:rPr>
+      </w:pPr>
+    </w:p>
+    <w:p>
+      <w:pPr>
+        <w:pStyle w:val="ColorfulList-Accent11"/>
+        <w:ind w:left="0"/>
+        <w:rPr>
+          <w:rStyle w:val="SubtleReference"/>
+        </w:rPr>
+      </w:pPr>
+      <w:r>
+        <w:rPr>
+          <w:noProof/>
+        </w:rPr>
+        <w:drawing>
+          <wp:inline distT="0" distB="0" distL="0" distR="0" wp14:anchorId="7A9D3B11" wp14:editId="4A15DB1A">
+            <wp:extent cx="6116320" cy="2436495"/>
+            <wp:effectExtent l="0" t="0" r="0" b="1905"/>
+            <wp:docPr id="1345249238" name="Picture 1" descr="A screenshot of a computer&#10;&#10;Description automatically generated"/>
+            <wp:cNvGraphicFramePr>
+              <a:graphicFrameLocks xmlns:a="http://schemas.openxmlformats.org/drawingml/2006/main" noChangeAspect="1"/>
+            </wp:cNvGraphicFramePr>
+            <a:graphic xmlns:a="http://schemas.openxmlformats.org/drawingml/2006/main">
+              <a:graphicData uri="http://schemas.openxmlformats.org/drawingml/2006/picture">
+                <pic:pic xmlns:pic="http://schemas.openxmlformats.org/drawingml/2006/picture">
+                  <pic:nvPicPr>
+                    <pic:cNvPr id="1345249238" name="Picture 1" descr="A screenshot of a computer&#10;&#10;Description automatically generated"/>
+                    <pic:cNvPicPr/>
+                  </pic:nvPicPr>
+                  <pic:blipFill>
+                    <a:blip r:embed="rId14"/>
+                    <a:stretch>
+                      <a:fillRect/>
+                    </a:stretch>
+                  </pic:blipFill>
+                  <pic:spPr>
+                    <a:xfrm>
+                      <a:off x="0" y="0"/>
+                      <a:ext cx="6116320" cy="2436495"/>
+                    </a:xfrm>
+                    <a:prstGeom prst="rect">
+                      <a:avLst/>
+                    </a:prstGeom>
+                  </pic:spPr>
+                </pic:pic>
+              </a:graphicData>
+            </a:graphic>
+          </wp:inline>
+        </w:drawing>
+      </w:r>
+    </w:p>
+    <w:p>
+      <w:pPr>
+        <w:pStyle w:val="ColorfulList-Accent11"/>
+        <w:ind w:left="0"/>
+        <w:rPr>
+          <w:rStyle w:val="SubtleReference"/>
+        </w:rPr>
+      </w:pPr>
+      <w:r>
+        <w:rPr>
+          <w:rStyle w:val="SubtleReference"/>
+        </w:rPr>
+        <w:t>This function checked all available moves for the ai to see if it resulted in a victory and returned the move if so, and if there was no possible victory it would cycle through again as if it were the opponents next turn to see if they had a victory and would block that move if it existed.</w:t>
+      </w:r>
+    </w:p>
+    <w:p>
+      <w:pPr>
+        <w:pStyle w:val="ColorfulList-Accent11"/>
+        <w:ind w:left="0"/>
+        <w:rPr>
+          <w:rStyle w:val="SubtleReference"/>
+        </w:rPr>
+      </w:pPr>
+    </w:p>
+    <w:p>
+      <w:pPr>
+        <w:pStyle w:val="ColorfulList-Accent11"/>
+        <w:ind w:left="0"/>
+        <w:rPr>
+          <w:rStyle w:val="SubtleReference"/>
+        </w:rPr>
+      </w:pPr>
+      <w:r>
+        <w:rPr>
+          <w:rStyle w:val="SubtleReference"/>
+        </w:rPr>
+        <w:t>The third function was random_path_min_max</w:t>
+      </w:r>
+    </w:p>
+    <w:p>
+      <w:pPr>
+        <w:pStyle w:val="ColorfulList-Accent11"/>
+        <w:ind w:left="0"/>
+        <w:rPr>
+          <w:rStyle w:val="SubtleReference"/>
+        </w:rPr>
+      </w:pPr>
+      <w:r>
+        <w:rPr>
+          <w:noProof/>
+        </w:rPr>
+        <w:drawing>
+          <wp:inline distT="0" distB="0" distL="0" distR="0" wp14:anchorId="25B4430D" wp14:editId="4E7ED442">
+            <wp:extent cx="6116320" cy="2581275"/>
+            <wp:effectExtent l="0" t="0" r="0" b="9525"/>
+            <wp:docPr id="1430642445" name="Picture 1"/>
+            <wp:cNvGraphicFramePr>
+              <a:graphicFrameLocks xmlns:a="http://schemas.openxmlformats.org/drawingml/2006/main" noChangeAspect="1"/>
+            </wp:cNvGraphicFramePr>
+            <a:graphic xmlns:a="http://schemas.openxmlformats.org/drawingml/2006/main">
+              <a:graphicData uri="http://schemas.openxmlformats.org/drawingml/2006/picture">
+                <pic:pic xmlns:pic="http://schemas.openxmlformats.org/drawingml/2006/picture">
+                  <pic:nvPicPr>
+                    <pic:cNvPr id="1430642445" name=""/>
+                    <pic:cNvPicPr/>
+                  </pic:nvPicPr>
+                  <pic:blipFill>
+                    <a:blip r:embed="rId15"/>
+                    <a:stretch>
+                      <a:fillRect/>
+                    </a:stretch>
+                  </pic:blipFill>
+                  <pic:spPr>
+                    <a:xfrm>
+                      <a:off x="0" y="0"/>
+                      <a:ext cx="6116320" cy="2581275"/>
+                    </a:xfrm>
+                    <a:prstGeom prst="rect">
+                      <a:avLst/>
+                    </a:prstGeom>
+                  </pic:spPr>
+                </pic:pic>
+              </a:graphicData>
+            </a:graphic>
+          </wp:inline>
+        </w:drawing>
+      </w:r>
+    </w:p>
+    <w:p>
+      <w:pPr>
+        <w:pStyle w:val="ColorfulList-Accent11"/>
+        <w:ind w:left="0"/>
+        <w:rPr>
+          <w:rStyle w:val="SubtleReference"/>
+        </w:rPr>
+      </w:pPr>
+      <w:r>
+        <w:rPr>
+          <w:rStyle w:val="SubtleReference"/>
+        </w:rPr>
+        <w:t xml:space="preserve">Which generated a 20 long list of paths using generate_possible_path, it then searches through each path to find the shortest path, and then passes that path as the result. </w:t>
+      </w:r>
+    </w:p>
+    <w:p>
+      <w:pPr>
+        <w:pStyle w:val="ColorfulList-Accent11"/>
+        <w:ind w:left="0"/>
+        <w:rPr>
+          <w:rStyle w:val="SubtleReference"/>
+        </w:rPr>
+      </w:pPr>
+      <w:r>
+        <w:rPr>
+          <w:noProof/>
+        </w:rPr>
+        <w:drawing>
+          <wp:inline distT="0" distB="0" distL="0" distR="0" wp14:anchorId="0688687E" wp14:editId="3A1D5DC6">
+            <wp:extent cx="3000375" cy="942975"/>
+            <wp:effectExtent l="0" t="0" r="9525" b="9525"/>
+            <wp:docPr id="1301857794" name="Picture 1" descr="A black background with white text&#10;&#10;Description automatically generated"/>
+            <wp:cNvGraphicFramePr>
+              <a:graphicFrameLocks xmlns:a="http://schemas.openxmlformats.org/drawingml/2006/main" noChangeAspect="1"/>
+            </wp:cNvGraphicFramePr>
+            <a:graphic xmlns:a="http://schemas.openxmlformats.org/drawingml/2006/main">
+              <a:graphicData uri="http://schemas.openxmlformats.org/drawingml/2006/picture">
+                <pic:pic xmlns:pic="http://schemas.openxmlformats.org/drawingml/2006/picture">
+                  <pic:nvPicPr>
+                    <pic:cNvPr id="1301857794" name="Picture 1" descr="A black background with white text&#10;&#10;Description automatically generated"/>
+                    <pic:cNvPicPr/>
+                  </pic:nvPicPr>
+                  <pic:blipFill>
+                    <a:blip r:embed="rId16"/>
+                    <a:stretch>
+                      <a:fillRect/>
+                    </a:stretch>
+                  </pic:blipFill>
+                  <pic:spPr>
+                    <a:xfrm>
+                      <a:off x="0" y="0"/>
+                      <a:ext cx="3000375" cy="942975"/>
+                    </a:xfrm>
+                    <a:prstGeom prst="rect">
+                      <a:avLst/>
+                    </a:prstGeom>
+                  </pic:spPr>
+                </pic:pic>
+              </a:graphicData>
+            </a:graphic>
+          </wp:inline>
+        </w:drawing>
+      </w:r>
+    </w:p>
+    <w:p>
+      <w:pPr>
+        <w:pStyle w:val="ColorfulList-Accent11"/>
+        <w:ind w:left="0"/>
+        <w:rPr>
+          <w:rStyle w:val="SubtleReference"/>
+        </w:rPr>
+      </w:pPr>
+    </w:p>
+    <w:p>
+      <w:pPr>
+        <w:pStyle w:val="ColorfulList-Accent11"/>
+        <w:ind w:left="0"/>
+        <w:rPr>
+          <w:rStyle w:val="SubtleReference"/>
+        </w:rPr>
+      </w:pPr>
+      <w:r>
+        <w:rPr>
+          <w:rStyle w:val="SubtleReference"/>
+        </w:rPr>
+        <w:t>It then takes the first move of the path and passes that on to the board</w:t>
+      </w:r>
+    </w:p>
+    <w:p>
+      <w:pPr>
+        <w:pStyle w:val="ColorfulList-Accent11"/>
+        <w:ind w:left="0"/>
+        <w:rPr>
+          <w:rStyle w:val="SubtleReference"/>
+        </w:rPr>
+      </w:pPr>
+    </w:p>
+    <w:p>
+      <w:pPr>
+        <w:pStyle w:val="ColorfulList-Accent11"/>
+        <w:ind w:left="0"/>
+        <w:rPr>
+          <w:rStyle w:val="SubtleReference"/>
+        </w:rPr>
+      </w:pPr>
+    </w:p>
+    <w:p>
+      <w:pPr>
+        <w:pStyle w:val="ColorfulList-Accent11"/>
+        <w:ind w:left="0"/>
+        <w:rPr>
+          <w:rStyle w:val="SubtleReference"/>
+        </w:rPr>
+      </w:pPr>
+      <w:r>
+        <w:rPr>
+          <w:rStyle w:val="SubtleReference"/>
+        </w:rPr>
+        <w:lastRenderedPageBreak/>
+        <w:t xml:space="preserve">This deliverable is the core of the graph methodology where the ai uses the minmax algorithm along with searching for a possible win/block move to do in order to make and efficient and effective ai. </w:t>
       </w:r>
     </w:p>
     <w:sectPr>
-      <w:headerReference w:type="default" r:id="rId7"/>
+      <w:headerReference w:type="default" r:id="rId17"/>
       <w:pgSz w:w="11900" w:h="16840"/>
       <w:pgMar w:top="1440" w:right="1134" w:bottom="1440" w:left="1134" w:header="709" w:footer="709" w:gutter="0"/>
       <w:cols w:space="708"/>
@@ -849,7 +1413,7 @@
       <w:rPr>
         <w:noProof/>
       </w:rPr>
-      <w:t>27/03/24</w:t>
+      <w:t>29/03/24</w:t>
     </w:r>
     <w:r>
       <w:fldChar w:fldCharType="end"/>

</xml_diff>